<commit_message>
full project with doxygen
</commit_message>
<xml_diff>
--- a/LCD_Keypad_Servo.docx
+++ b/LCD_Keypad_Servo.docx
@@ -193,7 +193,7 @@
       <w:tr>
         <w:tc>
           <w:tcPr>
-            <w:tcW w:w="935" w:type="dxa"/>
+            <w:tcW w:w="3687" w:type="dxa"/>
           </w:tcPr>
           <w:p>
             <w:r>
@@ -203,7 +203,7 @@
         </w:tc>
         <w:tc>
           <w:tcPr>
-            <w:tcW w:w="7480" w:type="dxa"/>
+            <w:tcW w:w="4978" w:type="dxa"/>
             <w:gridSpan w:val="8"/>
           </w:tcPr>
           <w:p>
@@ -214,7 +214,7 @@
         </w:tc>
         <w:tc>
           <w:tcPr>
-            <w:tcW w:w="935" w:type="dxa"/>
+            <w:tcW w:w="685" w:type="dxa"/>
           </w:tcPr>
           <w:p>
             <w:r>
@@ -226,13 +226,13 @@
       <w:tr>
         <w:tc>
           <w:tcPr>
-            <w:tcW w:w="935" w:type="dxa"/>
+            <w:tcW w:w="3687" w:type="dxa"/>
           </w:tcPr>
           <w:p/>
         </w:tc>
         <w:tc>
           <w:tcPr>
-            <w:tcW w:w="935" w:type="dxa"/>
+            <w:tcW w:w="623" w:type="dxa"/>
           </w:tcPr>
           <w:p>
             <w:r>
@@ -242,7 +242,7 @@
         </w:tc>
         <w:tc>
           <w:tcPr>
-            <w:tcW w:w="935" w:type="dxa"/>
+            <w:tcW w:w="623" w:type="dxa"/>
           </w:tcPr>
           <w:p>
             <w:r>
@@ -252,7 +252,7 @@
         </w:tc>
         <w:tc>
           <w:tcPr>
-            <w:tcW w:w="935" w:type="dxa"/>
+            <w:tcW w:w="622" w:type="dxa"/>
           </w:tcPr>
           <w:p>
             <w:r>
@@ -262,7 +262,7 @@
         </w:tc>
         <w:tc>
           <w:tcPr>
-            <w:tcW w:w="935" w:type="dxa"/>
+            <w:tcW w:w="622" w:type="dxa"/>
           </w:tcPr>
           <w:p>
             <w:r>
@@ -272,7 +272,7 @@
         </w:tc>
         <w:tc>
           <w:tcPr>
-            <w:tcW w:w="935" w:type="dxa"/>
+            <w:tcW w:w="622" w:type="dxa"/>
           </w:tcPr>
           <w:p>
             <w:r>
@@ -282,7 +282,7 @@
         </w:tc>
         <w:tc>
           <w:tcPr>
-            <w:tcW w:w="935" w:type="dxa"/>
+            <w:tcW w:w="622" w:type="dxa"/>
           </w:tcPr>
           <w:p>
             <w:r>
@@ -292,7 +292,7 @@
         </w:tc>
         <w:tc>
           <w:tcPr>
-            <w:tcW w:w="935" w:type="dxa"/>
+            <w:tcW w:w="622" w:type="dxa"/>
           </w:tcPr>
           <w:p>
             <w:r>
@@ -302,7 +302,7 @@
         </w:tc>
         <w:tc>
           <w:tcPr>
-            <w:tcW w:w="935" w:type="dxa"/>
+            <w:tcW w:w="622" w:type="dxa"/>
           </w:tcPr>
           <w:p>
             <w:r>
@@ -312,7 +312,7 @@
         </w:tc>
         <w:tc>
           <w:tcPr>
-            <w:tcW w:w="935" w:type="dxa"/>
+            <w:tcW w:w="685" w:type="dxa"/>
           </w:tcPr>
           <w:p/>
         </w:tc>
@@ -320,17 +320,17 @@
       <w:tr>
         <w:tc>
           <w:tcPr>
-            <w:tcW w:w="935" w:type="dxa"/>
-          </w:tcPr>
-          <w:p>
-            <w:r>
-              <w:t>HD44780_DISPLAY_ON</w:t>
-            </w:r>
-          </w:p>
-        </w:tc>
-        <w:tc>
-          <w:tcPr>
-            <w:tcW w:w="935" w:type="dxa"/>
+            <w:tcW w:w="3687" w:type="dxa"/>
+          </w:tcPr>
+          <w:p>
+            <w:r>
+              <w:t>DISPLAY_ON</w:t>
+            </w:r>
+          </w:p>
+        </w:tc>
+        <w:tc>
+          <w:tcPr>
+            <w:tcW w:w="623" w:type="dxa"/>
           </w:tcPr>
           <w:p>
             <w:r>
@@ -340,7 +340,7 @@
         </w:tc>
         <w:tc>
           <w:tcPr>
-            <w:tcW w:w="935" w:type="dxa"/>
+            <w:tcW w:w="623" w:type="dxa"/>
           </w:tcPr>
           <w:p>
             <w:r>
@@ -350,7 +350,7 @@
         </w:tc>
         <w:tc>
           <w:tcPr>
-            <w:tcW w:w="935" w:type="dxa"/>
+            <w:tcW w:w="622" w:type="dxa"/>
           </w:tcPr>
           <w:p>
             <w:r>
@@ -360,7 +360,7 @@
         </w:tc>
         <w:tc>
           <w:tcPr>
-            <w:tcW w:w="935" w:type="dxa"/>
+            <w:tcW w:w="622" w:type="dxa"/>
           </w:tcPr>
           <w:p>
             <w:r>
@@ -370,7 +370,7 @@
         </w:tc>
         <w:tc>
           <w:tcPr>
-            <w:tcW w:w="935" w:type="dxa"/>
+            <w:tcW w:w="622" w:type="dxa"/>
           </w:tcPr>
           <w:p>
             <w:r>
@@ -380,7 +380,7 @@
         </w:tc>
         <w:tc>
           <w:tcPr>
-            <w:tcW w:w="935" w:type="dxa"/>
+            <w:tcW w:w="622" w:type="dxa"/>
           </w:tcPr>
           <w:p>
             <w:r>
@@ -390,7 +390,7 @@
         </w:tc>
         <w:tc>
           <w:tcPr>
-            <w:tcW w:w="935" w:type="dxa"/>
+            <w:tcW w:w="622" w:type="dxa"/>
           </w:tcPr>
           <w:p>
             <w:r>
@@ -400,7 +400,7 @@
         </w:tc>
         <w:tc>
           <w:tcPr>
-            <w:tcW w:w="935" w:type="dxa"/>
+            <w:tcW w:w="622" w:type="dxa"/>
           </w:tcPr>
           <w:p>
             <w:r>
@@ -410,7 +410,7 @@
         </w:tc>
         <w:tc>
           <w:tcPr>
-            <w:tcW w:w="935" w:type="dxa"/>
+            <w:tcW w:w="685" w:type="dxa"/>
           </w:tcPr>
           <w:p>
             <w:r>
@@ -422,17 +422,17 @@
       <w:tr>
         <w:tc>
           <w:tcPr>
-            <w:tcW w:w="935" w:type="dxa"/>
-          </w:tcPr>
-          <w:p>
-            <w:r>
-              <w:t>HD44780_CURSOR_UNDERLINE</w:t>
-            </w:r>
-          </w:p>
-        </w:tc>
-        <w:tc>
-          <w:tcPr>
-            <w:tcW w:w="935" w:type="dxa"/>
+            <w:tcW w:w="3687" w:type="dxa"/>
+          </w:tcPr>
+          <w:p>
+            <w:r>
+              <w:t>CLEAR_DISPLAY</w:t>
+            </w:r>
+          </w:p>
+        </w:tc>
+        <w:tc>
+          <w:tcPr>
+            <w:tcW w:w="623" w:type="dxa"/>
           </w:tcPr>
           <w:p>
             <w:r>
@@ -442,7 +442,7 @@
         </w:tc>
         <w:tc>
           <w:tcPr>
-            <w:tcW w:w="935" w:type="dxa"/>
+            <w:tcW w:w="623" w:type="dxa"/>
           </w:tcPr>
           <w:p>
             <w:r>
@@ -452,7 +452,7 @@
         </w:tc>
         <w:tc>
           <w:tcPr>
-            <w:tcW w:w="935" w:type="dxa"/>
+            <w:tcW w:w="622" w:type="dxa"/>
           </w:tcPr>
           <w:p>
             <w:r>
@@ -462,7 +462,7 @@
         </w:tc>
         <w:tc>
           <w:tcPr>
-            <w:tcW w:w="935" w:type="dxa"/>
+            <w:tcW w:w="622" w:type="dxa"/>
           </w:tcPr>
           <w:p>
             <w:r>
@@ -472,7 +472,7 @@
         </w:tc>
         <w:tc>
           <w:tcPr>
-            <w:tcW w:w="935" w:type="dxa"/>
+            <w:tcW w:w="622" w:type="dxa"/>
           </w:tcPr>
           <w:p>
             <w:r>
@@ -482,7 +482,7 @@
         </w:tc>
         <w:tc>
           <w:tcPr>
-            <w:tcW w:w="935" w:type="dxa"/>
+            <w:tcW w:w="622" w:type="dxa"/>
           </w:tcPr>
           <w:p>
             <w:r>
@@ -492,7 +492,17 @@
         </w:tc>
         <w:tc>
           <w:tcPr>
-            <w:tcW w:w="935" w:type="dxa"/>
+            <w:tcW w:w="622" w:type="dxa"/>
+          </w:tcPr>
+          <w:p>
+            <w:r>
+              <w:t>0</w:t>
+            </w:r>
+          </w:p>
+        </w:tc>
+        <w:tc>
+          <w:tcPr>
+            <w:tcW w:w="622" w:type="dxa"/>
           </w:tcPr>
           <w:p>
             <w:r>
@@ -502,21 +512,11 @@
         </w:tc>
         <w:tc>
           <w:tcPr>
-            <w:tcW w:w="935" w:type="dxa"/>
-          </w:tcPr>
-          <w:p>
-            <w:r>
-              <w:t>0</w:t>
-            </w:r>
-          </w:p>
-        </w:tc>
-        <w:tc>
-          <w:tcPr>
-            <w:tcW w:w="935" w:type="dxa"/>
-          </w:tcPr>
-          <w:p>
-            <w:r>
-              <w:t>02</w:t>
+            <w:tcW w:w="685" w:type="dxa"/>
+          </w:tcPr>
+          <w:p>
+            <w:r>
+              <w:t>01</w:t>
             </w:r>
           </w:p>
         </w:tc>
@@ -524,17 +524,20 @@
       <w:tr>
         <w:tc>
           <w:tcPr>
-            <w:tcW w:w="935" w:type="dxa"/>
-          </w:tcPr>
-          <w:p>
-            <w:r>
-              <w:t>HD44780_CURSOR_BLINK</w:t>
-            </w:r>
-          </w:p>
-        </w:tc>
-        <w:tc>
-          <w:tcPr>
-            <w:tcW w:w="935" w:type="dxa"/>
+            <w:tcW w:w="3687" w:type="dxa"/>
+          </w:tcPr>
+          <w:p>
+            <w:r>
+              <w:t>EIGHT</w:t>
+            </w:r>
+            <w:r>
+              <w:t>_BIT_MODE</w:t>
+            </w:r>
+          </w:p>
+        </w:tc>
+        <w:tc>
+          <w:tcPr>
+            <w:tcW w:w="623" w:type="dxa"/>
           </w:tcPr>
           <w:p>
             <w:r>
@@ -544,7 +547,7 @@
         </w:tc>
         <w:tc>
           <w:tcPr>
-            <w:tcW w:w="935" w:type="dxa"/>
+            <w:tcW w:w="623" w:type="dxa"/>
           </w:tcPr>
           <w:p>
             <w:r>
@@ -554,7 +557,27 @@
         </w:tc>
         <w:tc>
           <w:tcPr>
-            <w:tcW w:w="935" w:type="dxa"/>
+            <w:tcW w:w="622" w:type="dxa"/>
+          </w:tcPr>
+          <w:p>
+            <w:r>
+              <w:t>1</w:t>
+            </w:r>
+          </w:p>
+        </w:tc>
+        <w:tc>
+          <w:tcPr>
+            <w:tcW w:w="622" w:type="dxa"/>
+          </w:tcPr>
+          <w:p>
+            <w:r>
+              <w:t>1</w:t>
+            </w:r>
+          </w:p>
+        </w:tc>
+        <w:tc>
+          <w:tcPr>
+            <w:tcW w:w="622" w:type="dxa"/>
           </w:tcPr>
           <w:p>
             <w:r>
@@ -564,7 +587,7 @@
         </w:tc>
         <w:tc>
           <w:tcPr>
-            <w:tcW w:w="935" w:type="dxa"/>
+            <w:tcW w:w="622" w:type="dxa"/>
           </w:tcPr>
           <w:p>
             <w:r>
@@ -574,17 +597,7 @@
         </w:tc>
         <w:tc>
           <w:tcPr>
-            <w:tcW w:w="935" w:type="dxa"/>
-          </w:tcPr>
-          <w:p>
-            <w:r>
-              <w:t>1</w:t>
-            </w:r>
-          </w:p>
-        </w:tc>
-        <w:tc>
-          <w:tcPr>
-            <w:tcW w:w="935" w:type="dxa"/>
+            <w:tcW w:w="622" w:type="dxa"/>
           </w:tcPr>
           <w:p>
             <w:r>
@@ -594,7 +607,7 @@
         </w:tc>
         <w:tc>
           <w:tcPr>
-            <w:tcW w:w="935" w:type="dxa"/>
+            <w:tcW w:w="622" w:type="dxa"/>
           </w:tcPr>
           <w:p>
             <w:r>
@@ -604,21 +617,11 @@
         </w:tc>
         <w:tc>
           <w:tcPr>
-            <w:tcW w:w="935" w:type="dxa"/>
-          </w:tcPr>
-          <w:p>
-            <w:r>
-              <w:t>1</w:t>
-            </w:r>
-          </w:p>
-        </w:tc>
-        <w:tc>
-          <w:tcPr>
-            <w:tcW w:w="935" w:type="dxa"/>
-          </w:tcPr>
-          <w:p>
-            <w:r>
-              <w:t>09</w:t>
+            <w:tcW w:w="685" w:type="dxa"/>
+          </w:tcPr>
+          <w:p>
+            <w:r>
+              <w:t>30</w:t>
             </w:r>
           </w:p>
         </w:tc>
@@ -626,17 +629,27 @@
       <w:tr>
         <w:tc>
           <w:tcPr>
-            <w:tcW w:w="935" w:type="dxa"/>
-          </w:tcPr>
-          <w:p>
-            <w:r>
-              <w:t>HD44780_CURSOR_BLINK_UNDERLINE</w:t>
-            </w:r>
-          </w:p>
-        </w:tc>
-        <w:tc>
-          <w:tcPr>
-            <w:tcW w:w="935" w:type="dxa"/>
+            <w:tcW w:w="3687" w:type="dxa"/>
+          </w:tcPr>
+          <w:p>
+            <w:r>
+              <w:t>LOCATION_COMMAND</w:t>
+            </w:r>
+          </w:p>
+        </w:tc>
+        <w:tc>
+          <w:tcPr>
+            <w:tcW w:w="623" w:type="dxa"/>
+          </w:tcPr>
+          <w:p>
+            <w:r>
+              <w:t>1</w:t>
+            </w:r>
+          </w:p>
+        </w:tc>
+        <w:tc>
+          <w:tcPr>
+            <w:tcW w:w="623" w:type="dxa"/>
           </w:tcPr>
           <w:p>
             <w:r>
@@ -646,7 +659,7 @@
         </w:tc>
         <w:tc>
           <w:tcPr>
-            <w:tcW w:w="935" w:type="dxa"/>
+            <w:tcW w:w="622" w:type="dxa"/>
           </w:tcPr>
           <w:p>
             <w:r>
@@ -656,7 +669,7 @@
         </w:tc>
         <w:tc>
           <w:tcPr>
-            <w:tcW w:w="935" w:type="dxa"/>
+            <w:tcW w:w="622" w:type="dxa"/>
           </w:tcPr>
           <w:p>
             <w:r>
@@ -666,7 +679,7 @@
         </w:tc>
         <w:tc>
           <w:tcPr>
-            <w:tcW w:w="935" w:type="dxa"/>
+            <w:tcW w:w="622" w:type="dxa"/>
           </w:tcPr>
           <w:p>
             <w:r>
@@ -676,69 +689,7 @@
         </w:tc>
         <w:tc>
           <w:tcPr>
-            <w:tcW w:w="935" w:type="dxa"/>
-          </w:tcPr>
-          <w:p>
-            <w:r>
-              <w:t>1</w:t>
-            </w:r>
-          </w:p>
-        </w:tc>
-        <w:tc>
-          <w:tcPr>
-            <w:tcW w:w="935" w:type="dxa"/>
-          </w:tcPr>
-          <w:p>
-            <w:r>
-              <w:t>1</w:t>
-            </w:r>
-          </w:p>
-        </w:tc>
-        <w:tc>
-          <w:tcPr>
-            <w:tcW w:w="935" w:type="dxa"/>
-          </w:tcPr>
-          <w:p>
-            <w:r>
-              <w:t>1</w:t>
-            </w:r>
-          </w:p>
-        </w:tc>
-        <w:tc>
-          <w:tcPr>
-            <w:tcW w:w="935" w:type="dxa"/>
-          </w:tcPr>
-          <w:p>
-            <w:r>
-              <w:t>1</w:t>
-            </w:r>
-          </w:p>
-        </w:tc>
-        <w:tc>
-          <w:tcPr>
-            <w:tcW w:w="935" w:type="dxa"/>
-          </w:tcPr>
-          <w:p>
-            <w:r>
-              <w:t>0F</w:t>
-            </w:r>
-          </w:p>
-        </w:tc>
-      </w:tr>
-      <w:tr>
-        <w:tc>
-          <w:tcPr>
-            <w:tcW w:w="935" w:type="dxa"/>
-          </w:tcPr>
-          <w:p>
-            <w:r>
-              <w:t>HD44780_CLEAR_DISPLAY</w:t>
-            </w:r>
-          </w:p>
-        </w:tc>
-        <w:tc>
-          <w:tcPr>
-            <w:tcW w:w="935" w:type="dxa"/>
+            <w:tcW w:w="622" w:type="dxa"/>
           </w:tcPr>
           <w:p>
             <w:r>
@@ -748,7 +699,7 @@
         </w:tc>
         <w:tc>
           <w:tcPr>
-            <w:tcW w:w="935" w:type="dxa"/>
+            <w:tcW w:w="622" w:type="dxa"/>
           </w:tcPr>
           <w:p>
             <w:r>
@@ -758,7 +709,7 @@
         </w:tc>
         <w:tc>
           <w:tcPr>
-            <w:tcW w:w="935" w:type="dxa"/>
+            <w:tcW w:w="622" w:type="dxa"/>
           </w:tcPr>
           <w:p>
             <w:r>
@@ -768,363 +719,7 @@
         </w:tc>
         <w:tc>
           <w:tcPr>
-            <w:tcW w:w="935" w:type="dxa"/>
-          </w:tcPr>
-          <w:p>
-            <w:r>
-              <w:t>0</w:t>
-            </w:r>
-          </w:p>
-        </w:tc>
-        <w:tc>
-          <w:tcPr>
-            <w:tcW w:w="935" w:type="dxa"/>
-          </w:tcPr>
-          <w:p>
-            <w:r>
-              <w:t>0</w:t>
-            </w:r>
-          </w:p>
-        </w:tc>
-        <w:tc>
-          <w:tcPr>
-            <w:tcW w:w="935" w:type="dxa"/>
-          </w:tcPr>
-          <w:p>
-            <w:r>
-              <w:t>0</w:t>
-            </w:r>
-          </w:p>
-        </w:tc>
-        <w:tc>
-          <w:tcPr>
-            <w:tcW w:w="935" w:type="dxa"/>
-          </w:tcPr>
-          <w:p>
-            <w:r>
-              <w:t>0</w:t>
-            </w:r>
-          </w:p>
-        </w:tc>
-        <w:tc>
-          <w:tcPr>
-            <w:tcW w:w="935" w:type="dxa"/>
-          </w:tcPr>
-          <w:p>
-            <w:r>
-              <w:t>1</w:t>
-            </w:r>
-          </w:p>
-        </w:tc>
-        <w:tc>
-          <w:tcPr>
-            <w:tcW w:w="935" w:type="dxa"/>
-          </w:tcPr>
-          <w:p>
-            <w:r>
-              <w:t>01</w:t>
-            </w:r>
-          </w:p>
-        </w:tc>
-      </w:tr>
-      <w:tr>
-        <w:tc>
-          <w:tcPr>
-            <w:tcW w:w="935" w:type="dxa"/>
-          </w:tcPr>
-          <w:p>
-            <w:r>
-              <w:t>HD44780_TWO_LINE_ENABLE</w:t>
-            </w:r>
-          </w:p>
-        </w:tc>
-        <w:tc>
-          <w:tcPr>
-            <w:tcW w:w="935" w:type="dxa"/>
-          </w:tcPr>
-          <w:p>
-            <w:r>
-              <w:t>0</w:t>
-            </w:r>
-          </w:p>
-        </w:tc>
-        <w:tc>
-          <w:tcPr>
-            <w:tcW w:w="935" w:type="dxa"/>
-          </w:tcPr>
-          <w:p>
-            <w:r>
-              <w:t>0</w:t>
-            </w:r>
-          </w:p>
-        </w:tc>
-        <w:tc>
-          <w:tcPr>
-            <w:tcW w:w="935" w:type="dxa"/>
-          </w:tcPr>
-          <w:p>
-            <w:r>
-              <w:t>1</w:t>
-            </w:r>
-          </w:p>
-        </w:tc>
-        <w:tc>
-          <w:tcPr>
-            <w:tcW w:w="935" w:type="dxa"/>
-          </w:tcPr>
-          <w:p>
-            <w:r>
-              <w:t>1</w:t>
-            </w:r>
-          </w:p>
-        </w:tc>
-        <w:tc>
-          <w:tcPr>
-            <w:tcW w:w="935" w:type="dxa"/>
-          </w:tcPr>
-          <w:p>
-            <w:r>
-              <w:t>1</w:t>
-            </w:r>
-          </w:p>
-        </w:tc>
-        <w:tc>
-          <w:tcPr>
-            <w:tcW w:w="935" w:type="dxa"/>
-          </w:tcPr>
-          <w:p>
-            <w:r>
-              <w:t>0</w:t>
-            </w:r>
-          </w:p>
-        </w:tc>
-        <w:tc>
-          <w:tcPr>
-            <w:tcW w:w="935" w:type="dxa"/>
-          </w:tcPr>
-          <w:p>
-            <w:r>
-              <w:t>0</w:t>
-            </w:r>
-          </w:p>
-        </w:tc>
-        <w:tc>
-          <w:tcPr>
-            <w:tcW w:w="935" w:type="dxa"/>
-          </w:tcPr>
-          <w:p>
-            <w:r>
-              <w:t>0</w:t>
-            </w:r>
-          </w:p>
-        </w:tc>
-        <w:tc>
-          <w:tcPr>
-            <w:tcW w:w="935" w:type="dxa"/>
-          </w:tcPr>
-          <w:p>
-            <w:r>
-              <w:t>38</w:t>
-            </w:r>
-          </w:p>
-        </w:tc>
-      </w:tr>
-      <w:tr>
-        <w:tc>
-          <w:tcPr>
-            <w:tcW w:w="935" w:type="dxa"/>
-          </w:tcPr>
-          <w:p>
-            <w:r>
-              <w:t>HD44780_8_BIT_MODE</w:t>
-            </w:r>
-          </w:p>
-        </w:tc>
-        <w:tc>
-          <w:tcPr>
-            <w:tcW w:w="935" w:type="dxa"/>
-          </w:tcPr>
-          <w:p>
-            <w:r>
-              <w:t>0</w:t>
-            </w:r>
-          </w:p>
-        </w:tc>
-        <w:tc>
-          <w:tcPr>
-            <w:tcW w:w="935" w:type="dxa"/>
-          </w:tcPr>
-          <w:p>
-            <w:r>
-              <w:t>0</w:t>
-            </w:r>
-          </w:p>
-        </w:tc>
-        <w:tc>
-          <w:tcPr>
-            <w:tcW w:w="935" w:type="dxa"/>
-          </w:tcPr>
-          <w:p>
-            <w:r>
-              <w:t>1</w:t>
-            </w:r>
-          </w:p>
-        </w:tc>
-        <w:tc>
-          <w:tcPr>
-            <w:tcW w:w="935" w:type="dxa"/>
-          </w:tcPr>
-          <w:p>
-            <w:r>
-              <w:t>1</w:t>
-            </w:r>
-          </w:p>
-        </w:tc>
-        <w:tc>
-          <w:tcPr>
-            <w:tcW w:w="935" w:type="dxa"/>
-          </w:tcPr>
-          <w:p>
-            <w:r>
-              <w:t>0</w:t>
-            </w:r>
-          </w:p>
-        </w:tc>
-        <w:tc>
-          <w:tcPr>
-            <w:tcW w:w="935" w:type="dxa"/>
-          </w:tcPr>
-          <w:p>
-            <w:r>
-              <w:t>0</w:t>
-            </w:r>
-          </w:p>
-        </w:tc>
-        <w:tc>
-          <w:tcPr>
-            <w:tcW w:w="935" w:type="dxa"/>
-          </w:tcPr>
-          <w:p>
-            <w:r>
-              <w:t>0</w:t>
-            </w:r>
-          </w:p>
-        </w:tc>
-        <w:tc>
-          <w:tcPr>
-            <w:tcW w:w="935" w:type="dxa"/>
-          </w:tcPr>
-          <w:p>
-            <w:r>
-              <w:t>0</w:t>
-            </w:r>
-          </w:p>
-        </w:tc>
-        <w:tc>
-          <w:tcPr>
-            <w:tcW w:w="935" w:type="dxa"/>
-          </w:tcPr>
-          <w:p>
-            <w:r>
-              <w:t>30</w:t>
-            </w:r>
-          </w:p>
-        </w:tc>
-      </w:tr>
-      <w:tr>
-        <w:tc>
-          <w:tcPr>
-            <w:tcW w:w="935" w:type="dxa"/>
-          </w:tcPr>
-          <w:p>
-            <w:r>
-              <w:t>HD44780_LOCATION_COMMAND</w:t>
-            </w:r>
-          </w:p>
-        </w:tc>
-        <w:tc>
-          <w:tcPr>
-            <w:tcW w:w="935" w:type="dxa"/>
-          </w:tcPr>
-          <w:p>
-            <w:r>
-              <w:t>1</w:t>
-            </w:r>
-          </w:p>
-        </w:tc>
-        <w:tc>
-          <w:tcPr>
-            <w:tcW w:w="935" w:type="dxa"/>
-          </w:tcPr>
-          <w:p>
-            <w:r>
-              <w:t>0</w:t>
-            </w:r>
-          </w:p>
-        </w:tc>
-        <w:tc>
-          <w:tcPr>
-            <w:tcW w:w="935" w:type="dxa"/>
-          </w:tcPr>
-          <w:p>
-            <w:r>
-              <w:t>0</w:t>
-            </w:r>
-          </w:p>
-        </w:tc>
-        <w:tc>
-          <w:tcPr>
-            <w:tcW w:w="935" w:type="dxa"/>
-          </w:tcPr>
-          <w:p>
-            <w:r>
-              <w:t>0</w:t>
-            </w:r>
-          </w:p>
-        </w:tc>
-        <w:tc>
-          <w:tcPr>
-            <w:tcW w:w="935" w:type="dxa"/>
-          </w:tcPr>
-          <w:p>
-            <w:r>
-              <w:t>0</w:t>
-            </w:r>
-          </w:p>
-        </w:tc>
-        <w:tc>
-          <w:tcPr>
-            <w:tcW w:w="935" w:type="dxa"/>
-          </w:tcPr>
-          <w:p>
-            <w:r>
-              <w:t>0</w:t>
-            </w:r>
-          </w:p>
-        </w:tc>
-        <w:tc>
-          <w:tcPr>
-            <w:tcW w:w="935" w:type="dxa"/>
-          </w:tcPr>
-          <w:p>
-            <w:r>
-              <w:t>0</w:t>
-            </w:r>
-          </w:p>
-        </w:tc>
-        <w:tc>
-          <w:tcPr>
-            <w:tcW w:w="935" w:type="dxa"/>
-          </w:tcPr>
-          <w:p>
-            <w:r>
-              <w:t>0</w:t>
-            </w:r>
-          </w:p>
-        </w:tc>
-        <w:tc>
-          <w:tcPr>
-            <w:tcW w:w="935" w:type="dxa"/>
+            <w:tcW w:w="685" w:type="dxa"/>
           </w:tcPr>
           <w:p>
             <w:r>
@@ -1171,37 +766,55 @@
         </w:numPr>
       </w:pPr>
       <w:r>
-        <w:t xml:space="preserve">Function: </w:t>
-      </w:r>
-      <w:r>
-        <w:t>BIT_</w:t>
-      </w:r>
-      <w:proofErr w:type="gramStart"/>
-      <w:r>
-        <w:t>ACTION(</w:t>
-      </w:r>
-      <w:proofErr w:type="gramEnd"/>
-      <w:r>
-        <w:t>VAL) (</w:t>
-      </w:r>
-      <w:r>
-        <w:t xml:space="preserve">(VAL) == 0 ? </w:t>
+        <w:t>v</w:t>
+      </w:r>
+      <w:r>
+        <w:t xml:space="preserve">oid </w:t>
       </w:r>
       <w:proofErr w:type="spellStart"/>
       <w:r>
-        <w:t>Bit_RESET</w:t>
+        <w:t>lcd</w:t>
+      </w:r>
+      <w:r>
+        <w:t>_init</w:t>
       </w:r>
       <w:proofErr w:type="spellEnd"/>
       <w:r>
-        <w:t xml:space="preserve">: </w:t>
+        <w:t>(void)</w:t>
+      </w:r>
+    </w:p>
+    <w:p>
+      <w:pPr>
+        <w:pStyle w:val="ListParagraph"/>
+        <w:numPr>
+          <w:ilvl w:val="1"/>
+          <w:numId w:val="2"/>
+        </w:numPr>
+      </w:pPr>
+      <w:r>
+        <w:t>Sets up GPIO pins</w:t>
+      </w:r>
+      <w:r>
+        <w:t xml:space="preserve"> using static method </w:t>
       </w:r>
       <w:proofErr w:type="spellStart"/>
       <w:r>
-        <w:t>Bit_SET</w:t>
+        <w:t>gpio</w:t>
       </w:r>
       <w:proofErr w:type="spellEnd"/>
       <w:r>
-        <w:t>)</w:t>
+        <w:t xml:space="preserve"> </w:t>
+      </w:r>
+      <w:r>
+        <w:t>_</w:t>
+      </w:r>
+      <w:proofErr w:type="spellStart"/>
+      <w:r>
+        <w:t>init</w:t>
+      </w:r>
+      <w:proofErr w:type="spellEnd"/>
+      <w:r>
+        <w:t>()</w:t>
       </w:r>
     </w:p>
     <w:p>
@@ -1213,15 +826,7 @@
         </w:numPr>
       </w:pPr>
       <w:r>
-        <w:t xml:space="preserve">Takes the value of </w:t>
-      </w:r>
-      <w:proofErr w:type="spellStart"/>
-      <w:r>
-        <w:t>val</w:t>
-      </w:r>
-      <w:proofErr w:type="spellEnd"/>
-      <w:r>
-        <w:t xml:space="preserve"> and if it is 0, it resets (remains at 0) if not it sets (remains at 1)</w:t>
+        <w:t>Set up 8-bit enable mode</w:t>
       </w:r>
     </w:p>
     <w:p>
@@ -1233,22 +838,7 @@
         </w:numPr>
       </w:pPr>
       <w:r>
-        <w:lastRenderedPageBreak/>
-        <w:t xml:space="preserve">Used for setting the value of the bit action in the </w:t>
-      </w:r>
-      <w:proofErr w:type="spellStart"/>
-      <w:r>
-        <w:t>GPIO_WriteBit</w:t>
-      </w:r>
-      <w:proofErr w:type="spellEnd"/>
-      <w:r>
-        <w:t xml:space="preserve"> function within the </w:t>
-      </w:r>
-      <w:r>
-        <w:t>hd44780_send_data</w:t>
-      </w:r>
-      <w:r>
-        <w:t xml:space="preserve"> function</w:t>
+        <w:t>Switch on the display</w:t>
       </w:r>
     </w:p>
     <w:p>
@@ -1260,10 +850,29 @@
         </w:numPr>
       </w:pPr>
       <w:r>
-        <w:t>v</w:t>
-      </w:r>
-      <w:r>
-        <w:t>oid hd44780_init(void)</w:t>
+        <w:t xml:space="preserve">void </w:t>
+      </w:r>
+      <w:proofErr w:type="spellStart"/>
+      <w:r>
+        <w:t>send_data</w:t>
+      </w:r>
+      <w:proofErr w:type="spellEnd"/>
+      <w:r>
+        <w:t xml:space="preserve">(uint8_t </w:t>
+      </w:r>
+      <w:r>
+        <w:t>data</w:t>
+      </w:r>
+      <w:r>
+        <w:t xml:space="preserve">, uint8_t </w:t>
+      </w:r>
+      <w:proofErr w:type="spellStart"/>
+      <w:r>
+        <w:t>rs_line</w:t>
+      </w:r>
+      <w:proofErr w:type="spellEnd"/>
+      <w:r>
+        <w:t>)</w:t>
       </w:r>
     </w:p>
     <w:p>
@@ -1275,13 +884,28 @@
         </w:numPr>
       </w:pPr>
       <w:r>
-        <w:t>Sets up GPIO pins</w:t>
-      </w:r>
-      <w:r>
-        <w:t xml:space="preserve"> using static method </w:t>
-      </w:r>
-      <w:r>
-        <w:t>gpio_hd44780_init()</w:t>
+        <w:t xml:space="preserve">Set the data pins (D0-D7) </w:t>
+      </w:r>
+      <w:r>
+        <w:t xml:space="preserve">individually </w:t>
+      </w:r>
+      <w:r>
+        <w:t xml:space="preserve">to either 0 to 1 </w:t>
+      </w:r>
+      <w:r>
+        <w:t>by</w:t>
+      </w:r>
+      <w:r>
+        <w:t xml:space="preserve"> examining ‘</w:t>
+      </w:r>
+      <w:r>
+        <w:t>data’</w:t>
+      </w:r>
+      <w:r>
+        <w:t xml:space="preserve"> via</w:t>
+      </w:r>
+      <w:r>
+        <w:t xml:space="preserve"> logical shift right</w:t>
       </w:r>
     </w:p>
     <w:p>
@@ -1293,7 +917,11 @@
         </w:numPr>
       </w:pPr>
       <w:r>
-        <w:t>Set up 8-bit enable mode</w:t>
+        <w:lastRenderedPageBreak/>
+        <w:t>data</w:t>
+      </w:r>
+      <w:r>
+        <w:t>: value to write to display register</w:t>
       </w:r>
     </w:p>
     <w:p>
@@ -1304,137 +932,28 @@
           <w:numId w:val="2"/>
         </w:numPr>
       </w:pPr>
-      <w:r>
-        <w:t>Switch on the display</w:t>
-      </w:r>
-    </w:p>
-    <w:p>
-      <w:pPr>
-        <w:pStyle w:val="ListParagraph"/>
-        <w:numPr>
-          <w:ilvl w:val="0"/>
+      <w:proofErr w:type="spellStart"/>
+      <w:r>
+        <w:t>rs_line</w:t>
+      </w:r>
+      <w:proofErr w:type="spellEnd"/>
+      <w:r>
+        <w:t>: either RS_COMMAND or RS_CHAR</w:t>
+      </w:r>
+    </w:p>
+    <w:p>
+      <w:pPr>
+        <w:pStyle w:val="ListParagraph"/>
+        <w:numPr>
+          <w:ilvl w:val="1"/>
           <w:numId w:val="2"/>
         </w:numPr>
       </w:pPr>
       <w:r>
-        <w:t xml:space="preserve">void hd44780_send_data(uint8_t </w:t>
-      </w:r>
-      <w:proofErr w:type="spellStart"/>
-      <w:r>
-        <w:t>val</w:t>
-      </w:r>
-      <w:proofErr w:type="spellEnd"/>
-      <w:r>
-        <w:t xml:space="preserve">, uint8_t </w:t>
-      </w:r>
-      <w:proofErr w:type="spellStart"/>
-      <w:r>
-        <w:t>rs_line</w:t>
-      </w:r>
-      <w:proofErr w:type="spellEnd"/>
-      <w:r>
-        <w:t>)</w:t>
-      </w:r>
-    </w:p>
-    <w:p>
-      <w:pPr>
-        <w:pStyle w:val="ListParagraph"/>
-        <w:numPr>
-          <w:ilvl w:val="1"/>
-          <w:numId w:val="2"/>
-        </w:numPr>
-      </w:pPr>
-      <w:r>
-        <w:t xml:space="preserve">Set the data pins (D0-D7) </w:t>
-      </w:r>
-      <w:r>
-        <w:t xml:space="preserve">individually </w:t>
-      </w:r>
-      <w:r>
-        <w:t xml:space="preserve">to either 0 to 1 </w:t>
-      </w:r>
-      <w:r>
-        <w:t>by</w:t>
-      </w:r>
-      <w:r>
-        <w:t xml:space="preserve"> examining ‘</w:t>
-      </w:r>
-      <w:proofErr w:type="spellStart"/>
-      <w:r>
-        <w:t>val</w:t>
-      </w:r>
-      <w:proofErr w:type="spellEnd"/>
-      <w:r>
-        <w:t>’ via</w:t>
-      </w:r>
-      <w:r>
-        <w:t xml:space="preserve"> logical shift right</w:t>
-      </w:r>
-    </w:p>
-    <w:p>
-      <w:pPr>
-        <w:pStyle w:val="ListParagraph"/>
-        <w:numPr>
-          <w:ilvl w:val="1"/>
-          <w:numId w:val="2"/>
-        </w:numPr>
-      </w:pPr>
-      <w:proofErr w:type="spellStart"/>
-      <w:r>
-        <w:t>val</w:t>
-      </w:r>
-      <w:proofErr w:type="spellEnd"/>
-      <w:r>
-        <w:t>: value to write to display register</w:t>
-      </w:r>
-    </w:p>
-    <w:p>
-      <w:pPr>
-        <w:pStyle w:val="ListParagraph"/>
-        <w:numPr>
-          <w:ilvl w:val="1"/>
-          <w:numId w:val="2"/>
-        </w:numPr>
-      </w:pPr>
-      <w:proofErr w:type="spellStart"/>
-      <w:r>
-        <w:t>rs_line</w:t>
-      </w:r>
-      <w:proofErr w:type="spellEnd"/>
-      <w:r>
-        <w:t>: either RS_COMMAND or RS_CHAR</w:t>
-      </w:r>
-    </w:p>
-    <w:p>
-      <w:pPr>
-        <w:pStyle w:val="ListParagraph"/>
-        <w:numPr>
-          <w:ilvl w:val="0"/>
-          <w:numId w:val="2"/>
-        </w:numPr>
-      </w:pPr>
-      <w:r>
-        <w:t xml:space="preserve">void hd44780_enable_write(uint8_t </w:t>
-      </w:r>
-      <w:proofErr w:type="spellStart"/>
-      <w:r>
-        <w:t>rs_line</w:t>
-      </w:r>
-      <w:proofErr w:type="spellEnd"/>
-      <w:r>
-        <w:t>)</w:t>
-      </w:r>
-    </w:p>
-    <w:p>
-      <w:pPr>
-        <w:pStyle w:val="ListParagraph"/>
-        <w:numPr>
-          <w:ilvl w:val="1"/>
-          <w:numId w:val="2"/>
-        </w:numPr>
-      </w:pPr>
-      <w:r>
-        <w:t>Enables to write to LCD (character/command)</w:t>
+        <w:t>Also e</w:t>
+      </w:r>
+      <w:r>
+        <w:t>nables to write to LCD (character/command)</w:t>
       </w:r>
     </w:p>
     <w:p>
@@ -1533,7 +1052,15 @@
         </w:numPr>
       </w:pPr>
       <w:r>
-        <w:t>void hd44780_clear_display(void)</w:t>
+        <w:t xml:space="preserve">void </w:t>
+      </w:r>
+      <w:proofErr w:type="spellStart"/>
+      <w:r>
+        <w:t>clear_display</w:t>
+      </w:r>
+      <w:proofErr w:type="spellEnd"/>
+      <w:r>
+        <w:t>(void)</w:t>
       </w:r>
     </w:p>
     <w:p>
@@ -1560,10 +1087,18 @@
         </w:numPr>
       </w:pPr>
       <w:r>
-        <w:t>void hd44780_write</w:t>
-      </w:r>
-      <w:r>
-        <w:t>_char(char *text, uint8_t length)</w:t>
+        <w:t xml:space="preserve">void </w:t>
+      </w:r>
+      <w:proofErr w:type="spellStart"/>
+      <w:r>
+        <w:t>write</w:t>
+      </w:r>
+      <w:r>
+        <w:t>_char</w:t>
+      </w:r>
+      <w:proofErr w:type="spellEnd"/>
+      <w:r>
+        <w:t>(char *text, uint8_t length)</w:t>
       </w:r>
     </w:p>
     <w:p>
@@ -1590,7 +1125,15 @@
         </w:numPr>
       </w:pPr>
       <w:r>
-        <w:t>Uses hd44780_send_data function with RS_CHAR = 1</w:t>
+        <w:t xml:space="preserve">Uses </w:t>
+      </w:r>
+      <w:proofErr w:type="spellStart"/>
+      <w:r>
+        <w:t>send_data</w:t>
+      </w:r>
+      <w:proofErr w:type="spellEnd"/>
+      <w:r>
+        <w:t xml:space="preserve"> function with RS_CHAR = 1</w:t>
       </w:r>
     </w:p>
     <w:p>
@@ -1602,7 +1145,15 @@
         </w:numPr>
       </w:pPr>
       <w:r>
-        <w:t>void hd44780_move_cursor(uint8_t location)</w:t>
+        <w:t xml:space="preserve">void </w:t>
+      </w:r>
+      <w:proofErr w:type="spellStart"/>
+      <w:r>
+        <w:t>move_cursor</w:t>
+      </w:r>
+      <w:proofErr w:type="spellEnd"/>
+      <w:r>
+        <w:t>(uint8_t location)</w:t>
       </w:r>
     </w:p>
     <w:p>
@@ -1625,8 +1176,24 @@
           <w:numId w:val="4"/>
         </w:numPr>
       </w:pPr>
-      <w:r>
-        <w:t>void hd44780_move_second_line(void)</w:t>
+      <w:proofErr w:type="spellStart"/>
+      <w:r>
+        <w:t>BitAction</w:t>
+      </w:r>
+      <w:proofErr w:type="spellEnd"/>
+      <w:r>
+        <w:t xml:space="preserve"> </w:t>
+      </w:r>
+      <w:proofErr w:type="spellStart"/>
+      <w:r>
+        <w:t>con</w:t>
+      </w:r>
+      <w:r>
+        <w:t>vert_to_bitaction</w:t>
+      </w:r>
+      <w:proofErr w:type="spellEnd"/>
+      <w:r>
+        <w:t>(uint8_t data)</w:t>
       </w:r>
     </w:p>
     <w:p>
@@ -1638,7 +1205,7 @@
         </w:numPr>
       </w:pPr>
       <w:r>
-        <w:t>Moves the cursor to the second line on the LCD screen</w:t>
+        <w:t>Takes the value of data and if it is 0, it resets (remains at 0) if not it sets (remains at 1)</w:t>
       </w:r>
     </w:p>
     <w:p>
@@ -1650,61 +1217,23 @@
         </w:numPr>
       </w:pPr>
       <w:r>
-        <w:t xml:space="preserve">Uses </w:t>
-      </w:r>
-      <w:r>
-        <w:t>hd44780_send_data function with RS_COMMAND = 1</w:t>
-      </w:r>
-      <w:r>
-        <w:t xml:space="preserve"> and data lines are set based on </w:t>
-      </w:r>
-      <w:r>
-        <w:t>HD44780</w:t>
-      </w:r>
-      <w:r>
-        <w:t>_</w:t>
-      </w:r>
-      <w:r>
-        <w:t>LOCATION_COMMAND</w:t>
-      </w:r>
-    </w:p>
-    <w:p>
-      <w:pPr>
-        <w:pStyle w:val="ListParagraph"/>
-        <w:numPr>
-          <w:ilvl w:val="0"/>
-          <w:numId w:val="4"/>
-        </w:numPr>
-      </w:pPr>
-      <w:r>
-        <w:t>void hd44780_blink_cursor(void)</w:t>
-      </w:r>
-    </w:p>
-    <w:p>
-      <w:pPr>
-        <w:pStyle w:val="ListParagraph"/>
-        <w:numPr>
-          <w:ilvl w:val="1"/>
-          <w:numId w:val="4"/>
-        </w:numPr>
-      </w:pPr>
-      <w:r>
-        <w:t>Enables the cursor to blink on the LCD screen</w:t>
-      </w:r>
-    </w:p>
-    <w:p>
-      <w:pPr>
-        <w:pStyle w:val="ListParagraph"/>
-        <w:numPr>
-          <w:ilvl w:val="1"/>
-          <w:numId w:val="4"/>
-        </w:numPr>
-      </w:pPr>
-      <w:r>
-        <w:t xml:space="preserve">Uses hd44780_send_data function with RS_COMMAND = 1 and data lines are set based on </w:t>
-      </w:r>
-      <w:r>
-        <w:t>HD44780_CURSOR_BLINK_UNDERLINE</w:t>
+        <w:t xml:space="preserve">Used for setting the value of the bit action in the </w:t>
+      </w:r>
+      <w:proofErr w:type="spellStart"/>
+      <w:r>
+        <w:t>GPIO_WriteBit</w:t>
+      </w:r>
+      <w:proofErr w:type="spellEnd"/>
+      <w:r>
+        <w:t xml:space="preserve"> function within the </w:t>
+      </w:r>
+      <w:proofErr w:type="spellStart"/>
+      <w:r>
+        <w:t>send_data</w:t>
+      </w:r>
+      <w:proofErr w:type="spellEnd"/>
+      <w:r>
+        <w:t xml:space="preserve"> function</w:t>
       </w:r>
     </w:p>
     <w:p>
@@ -1762,7 +1291,6 @@
         <w:rPr>
           <w:noProof/>
         </w:rPr>
-        <w:lastRenderedPageBreak/>
         <w:drawing>
           <wp:inline distT="0" distB="0" distL="0" distR="0" wp14:anchorId="4674E3FF" wp14:editId="0D5B8395">
             <wp:extent cx="3076575" cy="219075"/>
@@ -1930,6 +1458,7 @@
         <w:rPr>
           <w:noProof/>
         </w:rPr>
+        <w:lastRenderedPageBreak/>
         <w:drawing>
           <wp:inline distT="0" distB="0" distL="0" distR="0">
             <wp:extent cx="5943600" cy="2673359"/>
@@ -2150,7 +1679,6 @@
         <w:rPr>
           <w:noProof/>
         </w:rPr>
-        <w:lastRenderedPageBreak/>
         <w:drawing>
           <wp:inline distT="0" distB="0" distL="0" distR="0">
             <wp:extent cx="5943600" cy="2248930"/>
@@ -2210,6 +1738,7 @@
         </w:numPr>
       </w:pPr>
       <w:r>
+        <w:lastRenderedPageBreak/>
         <w:t xml:space="preserve">void </w:t>
       </w:r>
       <w:proofErr w:type="spellStart"/>
@@ -2245,13 +1774,7 @@
         </w:numPr>
       </w:pPr>
       <w:r>
-        <w:t xml:space="preserve">Sets column pins (PD5, PD6, PD7) in </w:t>
-      </w:r>
-      <w:r>
-        <w:t>input</w:t>
-      </w:r>
-      <w:r>
-        <w:t xml:space="preserve"> mode and </w:t>
+        <w:t xml:space="preserve">Sets column pins (PD5, PD6, PD7) in input mode and </w:t>
       </w:r>
       <w:r>
         <w:t>pull up</w:t>
@@ -2502,25 +2025,15 @@
           <w:ilvl w:val="0"/>
           <w:numId w:val="6"/>
         </w:numPr>
-      </w:pPr>
-      <w:r>
-        <w:t xml:space="preserve">void </w:t>
-      </w:r>
-      <w:proofErr w:type="spellStart"/>
-      <w:r>
-        <w:t>keypad_control</w:t>
-      </w:r>
-      <w:proofErr w:type="spellEnd"/>
-      <w:r>
-        <w:t>(</w:t>
-      </w:r>
-      <w:proofErr w:type="spellStart"/>
-      <w:r>
-        <w:t>int</w:t>
-      </w:r>
-      <w:proofErr w:type="spellEnd"/>
-      <w:r>
-        <w:t xml:space="preserve"> key)</w:t>
+        <w:rPr>
+          <w:b/>
+        </w:rPr>
+      </w:pPr>
+      <w:r>
+        <w:rPr>
+          <w:b/>
+        </w:rPr>
+        <w:t>Notes for Testing</w:t>
       </w:r>
     </w:p>
     <w:p>
@@ -2530,12 +2043,12 @@
           <w:ilvl w:val="1"/>
           <w:numId w:val="6"/>
         </w:numPr>
-      </w:pPr>
-      <w:r>
-        <w:t>U</w:t>
-      </w:r>
-      <w:r>
-        <w:t>ses the keypad as a remote and increases/decreases the values of roll and pitch based on the key pressed given by ‘key’</w:t>
+        <w:rPr>
+          <w:b/>
+        </w:rPr>
+      </w:pPr>
+      <w:r>
+        <w:t>8 pins in all, but only 7 were used</w:t>
       </w:r>
     </w:p>
     <w:p>
@@ -2545,9 +2058,30 @@
           <w:ilvl w:val="1"/>
           <w:numId w:val="6"/>
         </w:numPr>
-      </w:pPr>
-      <w:r>
-        <w:t>key=2 -&gt; alpha--</w:t>
+        <w:rPr>
+          <w:b/>
+        </w:rPr>
+      </w:pPr>
+      <w:r>
+        <w:t xml:space="preserve">Initially </w:t>
+      </w:r>
+      <w:r>
+        <w:t>GPIO_Pin</w:t>
+      </w:r>
+      <w:r>
+        <w:t>_</w:t>
+      </w:r>
+      <w:r>
+        <w:t xml:space="preserve">4 was not used (trial and error) </w:t>
+      </w:r>
+      <w:r>
+        <w:t xml:space="preserve">but row 4 was being detected </w:t>
+      </w:r>
+      <w:r>
+        <w:t xml:space="preserve"> </w:t>
+      </w:r>
+      <w:r>
+        <w:t>incorrectly (showing as always pressed)</w:t>
       </w:r>
     </w:p>
     <w:p>
@@ -2557,9 +2091,24 @@
           <w:ilvl w:val="1"/>
           <w:numId w:val="6"/>
         </w:numPr>
-      </w:pPr>
-      <w:r>
-        <w:t>key=8 -&gt; alpha++</w:t>
+        <w:rPr>
+          <w:b/>
+        </w:rPr>
+      </w:pPr>
+      <w:r>
+        <w:t xml:space="preserve">Replaced </w:t>
+      </w:r>
+      <w:r>
+        <w:t>GPIO_Pin</w:t>
+      </w:r>
+      <w:r>
+        <w:t xml:space="preserve">_4 with </w:t>
+      </w:r>
+      <w:r>
+        <w:t>GPIO_Pin</w:t>
+      </w:r>
+      <w:r>
+        <w:t>_0 and experienced the same issue</w:t>
       </w:r>
     </w:p>
     <w:p>
@@ -2569,135 +2118,11 @@
           <w:ilvl w:val="1"/>
           <w:numId w:val="6"/>
         </w:numPr>
-      </w:pPr>
-      <w:r>
-        <w:t>key=4 -&gt; beta--</w:t>
-      </w:r>
-    </w:p>
-    <w:p>
-      <w:pPr>
-        <w:pStyle w:val="ListParagraph"/>
-        <w:numPr>
-          <w:ilvl w:val="1"/>
-          <w:numId w:val="6"/>
-        </w:numPr>
-      </w:pPr>
-      <w:r>
-        <w:t>key=6 -&gt; beta++</w:t>
-      </w:r>
-    </w:p>
-    <w:p>
-      <w:pPr>
-        <w:pStyle w:val="ListParagraph"/>
-        <w:numPr>
-          <w:ilvl w:val="0"/>
-          <w:numId w:val="6"/>
-        </w:numPr>
         <w:rPr>
           <w:b/>
         </w:rPr>
       </w:pPr>
       <w:r>
-        <w:rPr>
-          <w:b/>
-        </w:rPr>
-        <w:t>Notes for Testing</w:t>
-      </w:r>
-    </w:p>
-    <w:p>
-      <w:pPr>
-        <w:pStyle w:val="ListParagraph"/>
-        <w:numPr>
-          <w:ilvl w:val="1"/>
-          <w:numId w:val="6"/>
-        </w:numPr>
-        <w:rPr>
-          <w:b/>
-        </w:rPr>
-      </w:pPr>
-      <w:r>
-        <w:t>8 pins in all, but only 7 were used</w:t>
-      </w:r>
-    </w:p>
-    <w:p>
-      <w:pPr>
-        <w:pStyle w:val="ListParagraph"/>
-        <w:numPr>
-          <w:ilvl w:val="1"/>
-          <w:numId w:val="6"/>
-        </w:numPr>
-        <w:rPr>
-          <w:b/>
-        </w:rPr>
-      </w:pPr>
-      <w:r>
-        <w:t xml:space="preserve">Initially </w:t>
-      </w:r>
-      <w:r>
-        <w:t>GPIO_Pin</w:t>
-      </w:r>
-      <w:r>
-        <w:t>_</w:t>
-      </w:r>
-      <w:r>
-        <w:t xml:space="preserve">4 was not used (trial and error) </w:t>
-      </w:r>
-      <w:r>
-        <w:t xml:space="preserve">but row 4 was being detected </w:t>
-      </w:r>
-      <w:r>
-        <w:t xml:space="preserve"> </w:t>
-      </w:r>
-      <w:r>
-        <w:t>incorrectly (showing as always pressed)</w:t>
-      </w:r>
-    </w:p>
-    <w:p>
-      <w:pPr>
-        <w:pStyle w:val="ListParagraph"/>
-        <w:numPr>
-          <w:ilvl w:val="1"/>
-          <w:numId w:val="6"/>
-        </w:numPr>
-        <w:rPr>
-          <w:b/>
-        </w:rPr>
-      </w:pPr>
-      <w:r>
-        <w:t xml:space="preserve">Replaced </w:t>
-      </w:r>
-      <w:r>
-        <w:t>GPIO_Pin</w:t>
-      </w:r>
-      <w:r>
-        <w:t>_4</w:t>
-      </w:r>
-      <w:r>
-        <w:t xml:space="preserve"> with </w:t>
-      </w:r>
-      <w:r>
-        <w:t>GPIO_Pin</w:t>
-      </w:r>
-      <w:r>
-        <w:t>_</w:t>
-      </w:r>
-      <w:r>
-        <w:t>0 and experienced the same issue</w:t>
-      </w:r>
-    </w:p>
-    <w:p>
-      <w:pPr>
-        <w:pStyle w:val="ListParagraph"/>
-        <w:numPr>
-          <w:ilvl w:val="1"/>
-          <w:numId w:val="6"/>
-        </w:numPr>
-        <w:rPr>
-          <w:b/>
-        </w:rPr>
-      </w:pPr>
-      <w:r>
-        <w:lastRenderedPageBreak/>
         <w:t>Used a ‘hack’ with a long if-statement checking whether all the other rows were set to 1 (not pressed) when row 4 was set to 0 (pressed)</w:t>
       </w:r>
     </w:p>
@@ -2727,7 +2152,6 @@
           <w:numId w:val="12"/>
         </w:numPr>
       </w:pPr>
-      <w:bookmarkStart w:id="0" w:name="_GoBack"/>
       <w:r>
         <w:t>1100us = 0 degrees</w:t>
       </w:r>
@@ -2756,7 +2180,6 @@
         <w:t>400us = 45 degrees</w:t>
       </w:r>
     </w:p>
-    <w:bookmarkEnd w:id="0"/>
     <w:p>
       <w:pPr>
         <w:pStyle w:val="ListParagraph"/>
@@ -2765,27 +2188,14 @@
           <w:numId w:val="9"/>
         </w:numPr>
       </w:pPr>
-      <w:r>
-        <w:fldChar w:fldCharType="begin"/>
-      </w:r>
-      <w:r>
-        <w:instrText xml:space="preserve"> HYPERLINK "http://www.servocity.com/html/how_do_servos_work_.html" </w:instrText>
-      </w:r>
-      <w:r>
-        <w:fldChar w:fldCharType="separate"/>
-      </w:r>
-      <w:r>
-        <w:rPr>
-          <w:rStyle w:val="Hyperlink"/>
-        </w:rPr>
-        <w:t>http://www.servocity.com/html/how_do_servos_work_.html</w:t>
-      </w:r>
-      <w:r>
-        <w:rPr>
-          <w:rStyle w:val="Hyperlink"/>
-        </w:rPr>
-        <w:fldChar w:fldCharType="end"/>
-      </w:r>
+      <w:hyperlink r:id="rId11" w:history="1">
+        <w:r>
+          <w:rPr>
+            <w:rStyle w:val="Hyperlink"/>
+          </w:rPr>
+          <w:t>http://www.servocity.com/html/how_do_servos_work_.html</w:t>
+        </w:r>
+      </w:hyperlink>
     </w:p>
     <w:p>
       <w:pPr>
@@ -2800,7 +2210,7 @@
           <w:u w:val="none"/>
         </w:rPr>
       </w:pPr>
-      <w:hyperlink r:id="rId11" w:history="1">
+      <w:hyperlink r:id="rId12" w:history="1">
         <w:r>
           <w:rPr>
             <w:rStyle w:val="Hyperlink"/>
@@ -2879,7 +2289,23 @@
           <w:color w:val="auto"/>
           <w:u w:val="none"/>
         </w:rPr>
-        <w:t>Enable TIM3 clock and configure GPIO for PWM</w:t>
+        <w:t>Enable TIM</w:t>
+      </w:r>
+      <w:r>
+        <w:rPr>
+          <w:rStyle w:val="Hyperlink"/>
+          <w:color w:val="auto"/>
+          <w:u w:val="none"/>
+        </w:rPr>
+        <w:t>4</w:t>
+      </w:r>
+      <w:r>
+        <w:rPr>
+          <w:rStyle w:val="Hyperlink"/>
+          <w:color w:val="auto"/>
+          <w:u w:val="none"/>
+        </w:rPr>
+        <w:t xml:space="preserve"> clock and configure GPIO for PWM</w:t>
       </w:r>
     </w:p>
     <w:p>
@@ -2909,7 +2335,15 @@
           <w:color w:val="auto"/>
           <w:u w:val="none"/>
         </w:rPr>
-        <w:t xml:space="preserve"> GPIO_Pin_6 and GPIO_Pin_7 on Port GPIOC</w:t>
+        <w:t xml:space="preserve"> GPIO_Pin_6 and GPIO_Pin_7 on Port GPIO</w:t>
+      </w:r>
+      <w:r>
+        <w:rPr>
+          <w:rStyle w:val="Hyperlink"/>
+          <w:color w:val="auto"/>
+          <w:u w:val="none"/>
+        </w:rPr>
+        <w:t>B</w:t>
       </w:r>
     </w:p>
     <w:p>
@@ -2931,7 +2365,15 @@
           <w:color w:val="auto"/>
           <w:u w:val="none"/>
         </w:rPr>
-        <w:t>Connect these pins to TIM3</w:t>
+        <w:t>Connect these pins to TIM</w:t>
+      </w:r>
+      <w:r>
+        <w:rPr>
+          <w:rStyle w:val="Hyperlink"/>
+          <w:color w:val="auto"/>
+          <w:u w:val="none"/>
+        </w:rPr>
+        <w:t>4</w:t>
       </w:r>
     </w:p>
     <w:p>
@@ -2975,7 +2417,23 @@
           <w:color w:val="auto"/>
           <w:u w:val="none"/>
         </w:rPr>
-        <w:t>Configure the TIM3 parameters</w:t>
+        <w:t>Configure the TIM</w:t>
+      </w:r>
+      <w:r>
+        <w:rPr>
+          <w:rStyle w:val="Hyperlink"/>
+          <w:color w:val="auto"/>
+          <w:u w:val="none"/>
+        </w:rPr>
+        <w:t>4</w:t>
+      </w:r>
+      <w:r>
+        <w:rPr>
+          <w:rStyle w:val="Hyperlink"/>
+          <w:color w:val="auto"/>
+          <w:u w:val="none"/>
+        </w:rPr>
+        <w:t xml:space="preserve"> parameters</w:t>
       </w:r>
     </w:p>
     <w:p>
@@ -3075,74 +2533,7 @@
           <w:color w:val="auto"/>
           <w:u w:val="none"/>
         </w:rPr>
-        <w:t>void PWM_NVIC(void</w:t>
-      </w:r>
-      <w:r>
-        <w:rPr>
-          <w:rStyle w:val="Hyperlink"/>
-          <w:color w:val="auto"/>
-          <w:u w:val="none"/>
-        </w:rPr>
-        <w:t>)</w:t>
-      </w:r>
-    </w:p>
-    <w:p>
-      <w:pPr>
-        <w:pStyle w:val="ListParagraph"/>
-        <w:numPr>
-          <w:ilvl w:val="1"/>
-          <w:numId w:val="10"/>
-        </w:numPr>
-        <w:rPr>
-          <w:rStyle w:val="Hyperlink"/>
-          <w:color w:val="auto"/>
-          <w:u w:val="none"/>
-        </w:rPr>
-      </w:pPr>
-      <w:r>
-        <w:rPr>
-          <w:rStyle w:val="Hyperlink"/>
-          <w:color w:val="auto"/>
-          <w:u w:val="none"/>
-        </w:rPr>
-        <w:t>NVIC configurations</w:t>
-      </w:r>
-      <w:r>
-        <w:rPr>
-          <w:rStyle w:val="Hyperlink"/>
-          <w:color w:val="auto"/>
-          <w:u w:val="none"/>
-        </w:rPr>
-        <w:t xml:space="preserve"> for PWM</w:t>
-      </w:r>
-      <w:r>
-        <w:rPr>
-          <w:rStyle w:val="Hyperlink"/>
-          <w:color w:val="auto"/>
-          <w:u w:val="none"/>
-        </w:rPr>
-        <w:t>3</w:t>
-      </w:r>
-    </w:p>
-    <w:p>
-      <w:pPr>
-        <w:pStyle w:val="ListParagraph"/>
-        <w:numPr>
-          <w:ilvl w:val="0"/>
-          <w:numId w:val="10"/>
-        </w:numPr>
-        <w:rPr>
-          <w:rStyle w:val="Hyperlink"/>
-          <w:color w:val="auto"/>
-          <w:u w:val="none"/>
-        </w:rPr>
-      </w:pPr>
-      <w:r>
-        <w:rPr>
-          <w:rStyle w:val="Hyperlink"/>
-          <w:color w:val="auto"/>
-          <w:u w:val="none"/>
-        </w:rPr>
+        <w:lastRenderedPageBreak/>
         <w:t xml:space="preserve">void </w:t>
       </w:r>
       <w:proofErr w:type="spellStart"/>
@@ -3274,6 +2665,8 @@
         </w:rPr>
         <w:t>Turn the motor based on the alpha angle</w:t>
       </w:r>
+      <w:bookmarkStart w:id="0" w:name="_GoBack"/>
+      <w:bookmarkEnd w:id="0"/>
     </w:p>
     <w:p>
       <w:pPr>

</xml_diff>